<commit_message>
Add Task4.pdf and document the comparison with brute force technique
</commit_message>
<xml_diff>
--- a/Task4.docx
+++ b/Task4.docx
@@ -90,7 +90,7 @@
                   </wp:anchor>
                 </w:drawing>
               </mc:Choice>
-              <mc:Fallback xmlns:w16se="http://schemas.microsoft.com/office/word/2015/wordml/symex" xmlns:w15="http://schemas.microsoft.com/office/word/2012/wordml" xmlns:cx="http://schemas.microsoft.com/office/drawing/2014/chartex">
+              <mc:Fallback xmlns:cx="http://schemas.microsoft.com/office/drawing/2014/chartex" xmlns:w15="http://schemas.microsoft.com/office/word/2012/wordml" xmlns:w16se="http://schemas.microsoft.com/office/word/2015/wordml/symex">
                 <w:pict>
                   <v:rect w14:anchorId="251AB960" id="Rectangle 2" o:spid="_x0000_s1026" style="position:absolute;margin-left:3.2pt;margin-top:12.35pt;width:256.15pt;height:56.05pt;z-index:251660288;visibility:visible;mso-wrap-style:square;mso-wrap-distance-left:9pt;mso-wrap-distance-top:0;mso-wrap-distance-right:9pt;mso-wrap-distance-bottom:0;mso-position-horizontal:absolute;mso-position-horizontal-relative:text;mso-position-vertical:absolute;mso-position-vertical-relative:text;v-text-anchor:middle" o:gfxdata="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" filled="f" strokecolor="white [3212]" strokeweight="1pt"/>
                 </w:pict>
@@ -982,7 +982,6 @@
           <w:p>
             <w:pPr>
               <w:rPr>
-                <w:rFonts w:hint="cs"/>
                 <w:b/>
                 <w:bCs/>
                 <w:sz w:val="32"/>
@@ -1579,7 +1578,6 @@
       <w:pPr>
         <w:ind w:left="360"/>
         <w:rPr>
-          <w:rFonts w:hint="cs"/>
           <w:b/>
           <w:bCs/>
           <w:sz w:val="24"/>
@@ -1588,7 +1586,6 @@
           <w:rtl/>
         </w:rPr>
       </w:pPr>
-      <w:proofErr w:type="spellStart"/>
       <w:r>
         <w:rPr>
           <w:b/>
@@ -1597,9 +1594,8 @@
           <w:szCs w:val="24"/>
           <w:u w:val="single"/>
         </w:rPr>
-        <w:t>Soln</w:t>
-      </w:r>
-      <w:proofErr w:type="spellEnd"/>
+        <w:t>Sol</w:t>
+      </w:r>
       <w:r>
         <w:rPr>
           <w:b/>
@@ -1608,6 +1604,16 @@
           <w:szCs w:val="24"/>
           <w:u w:val="single"/>
         </w:rPr>
+        <w:t>ution</w:t>
+      </w:r>
+      <w:r>
+        <w:rPr>
+          <w:b/>
+          <w:bCs/>
+          <w:sz w:val="24"/>
+          <w:szCs w:val="24"/>
+          <w:u w:val="single"/>
+        </w:rPr>
         <w:t xml:space="preserve"> Description</w:t>
       </w:r>
     </w:p>
@@ -1728,6 +1734,95 @@
         </w:rPr>
         <w:t>the poisoned barrel index in binary format is 0000000001 which is barrel that has 1 in decimal.</w:t>
       </w:r>
+    </w:p>
+    <w:p>
+      <w:pPr>
+        <w:ind w:left="360"/>
+        <w:rPr>
+          <w:b/>
+          <w:bCs/>
+          <w:sz w:val="24"/>
+          <w:szCs w:val="24"/>
+        </w:rPr>
+      </w:pPr>
+      <w:r>
+        <w:rPr>
+          <w:b/>
+          <w:bCs/>
+          <w:sz w:val="24"/>
+          <w:szCs w:val="24"/>
+        </w:rPr>
+        <w:t>a)</w:t>
+      </w:r>
+      <w:r>
+        <w:rPr>
+          <w:b/>
+          <w:bCs/>
+          <w:sz w:val="24"/>
+          <w:szCs w:val="24"/>
+        </w:rPr>
+        <w:t xml:space="preserve"> Yes, this can be done and we can determine the poisoned barrel within 30 days only.</w:t>
+      </w:r>
+    </w:p>
+    <w:p>
+      <w:pPr>
+        <w:ind w:left="360"/>
+        <w:rPr>
+          <w:b/>
+          <w:bCs/>
+          <w:sz w:val="24"/>
+          <w:szCs w:val="24"/>
+        </w:rPr>
+      </w:pPr>
+      <w:r>
+        <w:rPr>
+          <w:b/>
+          <w:bCs/>
+          <w:sz w:val="24"/>
+          <w:szCs w:val="24"/>
+        </w:rPr>
+        <w:t xml:space="preserve">b) No, we can’t. </w:t>
+      </w:r>
+      <w:proofErr w:type="gramStart"/>
+      <w:r>
+        <w:rPr>
+          <w:b/>
+          <w:bCs/>
+          <w:sz w:val="24"/>
+          <w:szCs w:val="24"/>
+        </w:rPr>
+        <w:t>because</w:t>
+      </w:r>
+      <w:proofErr w:type="gramEnd"/>
+      <w:r>
+        <w:rPr>
+          <w:b/>
+          <w:bCs/>
+          <w:sz w:val="24"/>
+          <w:szCs w:val="24"/>
+        </w:rPr>
+        <w:t xml:space="preserve"> if the total number of barrels was 1000 (i.e. they are numbered from 0 </w:t>
+      </w:r>
+      <w:r>
+        <w:rPr>
+          <w:b/>
+          <w:bCs/>
+          <w:sz w:val="24"/>
+          <w:szCs w:val="24"/>
+        </w:rPr>
+        <w:sym w:font="Wingdings" w:char="F0E0"/>
+      </w:r>
+      <w:r>
+        <w:rPr>
+          <w:b/>
+          <w:bCs/>
+          <w:sz w:val="24"/>
+          <w:szCs w:val="24"/>
+        </w:rPr>
+        <w:t xml:space="preserve"> 999 then the minimum number of slaves = ceil(log2(999)) = 10 slaves, or we can solve this using only 9 slaves if the poisoned barrel index was = 512 because no one from the nine slaves will die as the representation of the number 512 in binary is 1000000000</w:t>
+      </w:r>
+      <w:bookmarkStart w:id="0" w:name="_GoBack"/>
+      <w:bookmarkEnd w:id="0"/>
     </w:p>
     <w:p>
       <w:pPr>
@@ -1957,6 +2052,7 @@
           <w:szCs w:val="24"/>
           <w:lang w:bidi="ar-EG"/>
         </w:rPr>
+        <w:lastRenderedPageBreak/>
         <w:tab/>
         <w:t xml:space="preserve">//Input: left and right indices of </w:t>
       </w:r>
@@ -2176,7 +2272,6 @@
           <w:sz w:val="24"/>
           <w:szCs w:val="24"/>
         </w:rPr>
-        <w:lastRenderedPageBreak/>
         <w:t>If(</w:t>
       </w:r>
       <w:proofErr w:type="gramEnd"/>
@@ -3158,7 +3253,6 @@
       <w:pPr>
         <w:ind w:left="720"/>
         <w:rPr>
-          <w:rFonts w:hint="cs"/>
           <w:i/>
           <w:iCs/>
           <w:sz w:val="24"/>
@@ -3246,6 +3340,7 @@
           <w:sz w:val="24"/>
           <w:szCs w:val="24"/>
         </w:rPr>
+        <w:lastRenderedPageBreak/>
         <w:t xml:space="preserve">2- </w:t>
       </w:r>
       <w:proofErr w:type="gramStart"/>
@@ -3449,12 +3544,12 @@
           <w:sz w:val="24"/>
           <w:szCs w:val="24"/>
         </w:rPr>
-        <w:lastRenderedPageBreak/>
         <w:t>Complexity Analysis</w:t>
       </w:r>
     </w:p>
     <w:p>
       <w:pPr>
+        <w:ind w:left="360"/>
         <w:rPr>
           <w:sz w:val="24"/>
           <w:szCs w:val="24"/>
@@ -3526,6 +3621,7 @@
     </w:p>
     <w:p>
       <w:pPr>
+        <w:ind w:left="360"/>
         <w:rPr>
           <w:sz w:val="24"/>
           <w:szCs w:val="24"/>
@@ -3579,6 +3675,7 @@
     </w:p>
     <w:p>
       <w:pPr>
+        <w:ind w:left="360"/>
         <w:rPr>
           <w:sz w:val="24"/>
           <w:szCs w:val="24"/>
@@ -3650,6 +3747,7 @@
     </w:p>
     <w:p>
       <w:pPr>
+        <w:ind w:left="360"/>
         <w:rPr>
           <w:sz w:val="24"/>
           <w:szCs w:val="24"/>
@@ -3721,6 +3819,7 @@
     </w:p>
     <w:p>
       <w:pPr>
+        <w:ind w:left="360"/>
         <w:rPr>
           <w:sz w:val="24"/>
           <w:szCs w:val="24"/>
@@ -3792,6 +3891,7 @@
     </w:p>
     <w:p>
       <w:pPr>
+        <w:ind w:left="360"/>
         <w:rPr>
           <w:sz w:val="24"/>
           <w:szCs w:val="24"/>
@@ -3871,6 +3971,7 @@
     </w:p>
     <w:p>
       <w:pPr>
+        <w:ind w:left="360"/>
         <w:rPr>
           <w:b/>
           <w:bCs/>
@@ -3931,7 +4032,479 @@
         <w:t>Comparison with another technique</w:t>
       </w:r>
     </w:p>
-    <w:p/>
+    <w:p>
+      <w:pPr>
+        <w:ind w:firstLine="360"/>
+        <w:rPr>
+          <w:b/>
+          <w:bCs/>
+          <w:u w:val="single"/>
+        </w:rPr>
+      </w:pPr>
+      <w:r>
+        <w:rPr>
+          <w:b/>
+          <w:bCs/>
+          <w:u w:val="single"/>
+        </w:rPr>
+        <w:t>Brute force technique:</w:t>
+      </w:r>
+    </w:p>
+    <w:p>
+      <w:pPr>
+        <w:pStyle w:val="ListParagraph"/>
+        <w:numPr>
+          <w:ilvl w:val="0"/>
+          <w:numId w:val="6"/>
+        </w:numPr>
+      </w:pPr>
+      <w:r>
+        <w:rPr>
+          <w:b/>
+          <w:bCs/>
+        </w:rPr>
+        <w:t>Explanation:</w:t>
+      </w:r>
+      <w:r>
+        <w:t xml:space="preserve"> Iterate though the 1000 binary string vector “</w:t>
+      </w:r>
+      <w:proofErr w:type="spellStart"/>
+      <w:r>
+        <w:t>barrelNumber</w:t>
+      </w:r>
+      <w:proofErr w:type="spellEnd"/>
+      <w:r>
+        <w:t>”, if the current barrel is the poisoned one, set the lives of the slaves that should drink from it to one, after that convert the binary of the “</w:t>
+      </w:r>
+      <w:proofErr w:type="spellStart"/>
+      <w:r>
+        <w:t>slavesLives</w:t>
+      </w:r>
+      <w:proofErr w:type="spellEnd"/>
+      <w:r>
+        <w:t>” to decimal to get the poisoned barrel index.</w:t>
+      </w:r>
+    </w:p>
+    <w:p>
+      <w:pPr>
+        <w:pStyle w:val="ListParagraph"/>
+        <w:numPr>
+          <w:ilvl w:val="0"/>
+          <w:numId w:val="6"/>
+        </w:numPr>
+      </w:pPr>
+      <w:r>
+        <w:rPr>
+          <w:b/>
+          <w:bCs/>
+        </w:rPr>
+        <w:t>Assumptions:</w:t>
+      </w:r>
+    </w:p>
+    <w:p>
+      <w:pPr>
+        <w:pStyle w:val="ListParagraph"/>
+        <w:ind w:left="1440"/>
+        <w:rPr>
+          <w:sz w:val="24"/>
+          <w:szCs w:val="24"/>
+        </w:rPr>
+      </w:pPr>
+      <w:r>
+        <w:rPr>
+          <w:sz w:val="24"/>
+          <w:szCs w:val="24"/>
+        </w:rPr>
+        <w:t xml:space="preserve">1- </w:t>
+      </w:r>
+      <w:proofErr w:type="gramStart"/>
+      <w:r>
+        <w:rPr>
+          <w:sz w:val="24"/>
+          <w:szCs w:val="24"/>
+        </w:rPr>
+        <w:t>number</w:t>
+      </w:r>
+      <w:proofErr w:type="gramEnd"/>
+      <w:r>
+        <w:rPr>
+          <w:sz w:val="24"/>
+          <w:szCs w:val="24"/>
+        </w:rPr>
+        <w:t xml:space="preserve"> of barrels is constant equals to 1000    </w:t>
+      </w:r>
+    </w:p>
+    <w:p>
+      <w:pPr>
+        <w:pStyle w:val="ListParagraph"/>
+        <w:ind w:left="1440"/>
+        <w:rPr>
+          <w:sz w:val="24"/>
+          <w:szCs w:val="24"/>
+        </w:rPr>
+      </w:pPr>
+      <w:r>
+        <w:rPr>
+          <w:sz w:val="24"/>
+          <w:szCs w:val="24"/>
+        </w:rPr>
+        <w:t xml:space="preserve">2- </w:t>
+      </w:r>
+      <w:proofErr w:type="gramStart"/>
+      <w:r>
+        <w:rPr>
+          <w:sz w:val="24"/>
+          <w:szCs w:val="24"/>
+        </w:rPr>
+        <w:t>numbering</w:t>
+      </w:r>
+      <w:proofErr w:type="gramEnd"/>
+      <w:r>
+        <w:rPr>
+          <w:sz w:val="24"/>
+          <w:szCs w:val="24"/>
+        </w:rPr>
+        <w:t xml:space="preserve"> all the barrels as binary string is not considered a part of the algorithm, but it is considered as a precondition for the algorithm, and thus the time taken to fill the vector of strings "</w:t>
+      </w:r>
+      <w:proofErr w:type="spellStart"/>
+      <w:r>
+        <w:rPr>
+          <w:sz w:val="24"/>
+          <w:szCs w:val="24"/>
+        </w:rPr>
+        <w:t>barrelNumber</w:t>
+      </w:r>
+      <w:proofErr w:type="spellEnd"/>
+      <w:r>
+        <w:rPr>
+          <w:sz w:val="24"/>
+          <w:szCs w:val="24"/>
+        </w:rPr>
+        <w:t xml:space="preserve">" is not considered </w:t>
+      </w:r>
+    </w:p>
+    <w:p>
+      <w:pPr>
+        <w:pStyle w:val="ListParagraph"/>
+        <w:ind w:left="1440"/>
+        <w:rPr>
+          <w:sz w:val="24"/>
+          <w:szCs w:val="24"/>
+        </w:rPr>
+      </w:pPr>
+      <w:r>
+        <w:rPr>
+          <w:sz w:val="24"/>
+          <w:szCs w:val="24"/>
+        </w:rPr>
+        <w:t xml:space="preserve">3- </w:t>
+      </w:r>
+      <w:proofErr w:type="gramStart"/>
+      <w:r>
+        <w:rPr>
+          <w:sz w:val="24"/>
+          <w:szCs w:val="24"/>
+        </w:rPr>
+        <w:t>storing</w:t>
+      </w:r>
+      <w:proofErr w:type="gramEnd"/>
+      <w:r>
+        <w:rPr>
+          <w:sz w:val="24"/>
+          <w:szCs w:val="24"/>
+        </w:rPr>
+        <w:t xml:space="preserve"> the barrels from which each slave drinks is also not considered a part from </w:t>
+      </w:r>
+      <w:r>
+        <w:rPr>
+          <w:sz w:val="24"/>
+          <w:szCs w:val="24"/>
+        </w:rPr>
+        <w:br/>
+        <w:t>the algorithm, it is just for visualization</w:t>
+      </w:r>
+    </w:p>
+    <w:p>
+      <w:pPr>
+        <w:pStyle w:val="ListParagraph"/>
+        <w:ind w:left="1440"/>
+        <w:rPr>
+          <w:sz w:val="24"/>
+          <w:szCs w:val="24"/>
+        </w:rPr>
+      </w:pPr>
+      <w:r>
+        <w:rPr>
+          <w:sz w:val="24"/>
+          <w:szCs w:val="24"/>
+        </w:rPr>
+        <w:t>4- All slaves drink from their barrels at the same time</w:t>
+      </w:r>
+    </w:p>
+    <w:p>
+      <w:pPr>
+        <w:pStyle w:val="ListParagraph"/>
+        <w:numPr>
+          <w:ilvl w:val="0"/>
+          <w:numId w:val="6"/>
+        </w:numPr>
+      </w:pPr>
+      <w:r>
+        <w:rPr>
+          <w:b/>
+          <w:bCs/>
+        </w:rPr>
+        <w:t>Time complexity:</w:t>
+      </w:r>
+      <w:r>
+        <w:t xml:space="preserve"> </w:t>
+      </w:r>
+      <w:r>
+        <w:rPr>
+          <w:b/>
+          <w:bCs/>
+        </w:rPr>
+        <w:t xml:space="preserve">T(n) = </w:t>
+      </w:r>
+      <m:oMath>
+        <m:nary>
+          <m:naryPr>
+            <m:chr m:val="∑"/>
+            <m:limLoc m:val="undOvr"/>
+            <m:ctrlPr>
+              <w:rPr>
+                <w:rFonts w:ascii="Cambria Math" w:hAnsi="Cambria Math"/>
+                <w:b/>
+                <w:bCs/>
+                <w:i/>
+              </w:rPr>
+            </m:ctrlPr>
+          </m:naryPr>
+          <m:sub>
+            <m:r>
+              <m:rPr>
+                <m:sty m:val="bi"/>
+              </m:rPr>
+              <w:rPr>
+                <w:rFonts w:ascii="Cambria Math" w:hAnsi="Cambria Math"/>
+              </w:rPr>
+              <m:t>0</m:t>
+            </m:r>
+          </m:sub>
+          <m:sup>
+            <m:r>
+              <m:rPr>
+                <m:sty m:val="bi"/>
+              </m:rPr>
+              <w:rPr>
+                <w:rFonts w:ascii="Cambria Math" w:hAnsi="Cambria Math"/>
+              </w:rPr>
+              <m:t>n-1</m:t>
+            </m:r>
+          </m:sup>
+          <m:e>
+            <m:nary>
+              <m:naryPr>
+                <m:chr m:val="∑"/>
+                <m:limLoc m:val="undOvr"/>
+                <m:ctrlPr>
+                  <w:rPr>
+                    <w:rFonts w:ascii="Cambria Math" w:hAnsi="Cambria Math"/>
+                    <w:b/>
+                    <w:bCs/>
+                    <w:i/>
+                  </w:rPr>
+                </m:ctrlPr>
+              </m:naryPr>
+              <m:sub>
+                <m:r>
+                  <m:rPr>
+                    <m:sty m:val="bi"/>
+                  </m:rPr>
+                  <w:rPr>
+                    <w:rFonts w:ascii="Cambria Math" w:hAnsi="Cambria Math"/>
+                  </w:rPr>
+                  <m:t>0</m:t>
+                </m:r>
+              </m:sub>
+              <m:sup>
+                <m:r>
+                  <m:rPr>
+                    <m:sty m:val="bi"/>
+                  </m:rPr>
+                  <w:rPr>
+                    <w:rFonts w:ascii="Cambria Math" w:hAnsi="Cambria Math"/>
+                  </w:rPr>
+                  <m:t>9</m:t>
+                </m:r>
+              </m:sup>
+              <m:e>
+                <m:r>
+                  <m:rPr>
+                    <m:sty m:val="bi"/>
+                  </m:rPr>
+                  <w:rPr>
+                    <w:rFonts w:ascii="Cambria Math" w:hAnsi="Cambria Math"/>
+                  </w:rPr>
+                  <m:t>1</m:t>
+                </m:r>
+              </m:e>
+            </m:nary>
+          </m:e>
+        </m:nary>
+        <m:r>
+          <m:rPr>
+            <m:sty m:val="bi"/>
+          </m:rPr>
+          <w:rPr>
+            <w:rFonts w:ascii="Cambria Math" w:hAnsi="Cambria Math"/>
+          </w:rPr>
+          <m:t>=</m:t>
+        </m:r>
+        <m:nary>
+          <m:naryPr>
+            <m:chr m:val="∑"/>
+            <m:limLoc m:val="undOvr"/>
+            <m:ctrlPr>
+              <w:rPr>
+                <w:rFonts w:ascii="Cambria Math" w:hAnsi="Cambria Math"/>
+                <w:b/>
+                <w:bCs/>
+                <w:i/>
+              </w:rPr>
+            </m:ctrlPr>
+          </m:naryPr>
+          <m:sub>
+            <m:r>
+              <m:rPr>
+                <m:sty m:val="bi"/>
+              </m:rPr>
+              <w:rPr>
+                <w:rFonts w:ascii="Cambria Math" w:hAnsi="Cambria Math"/>
+              </w:rPr>
+              <m:t>0</m:t>
+            </m:r>
+          </m:sub>
+          <m:sup>
+            <m:r>
+              <m:rPr>
+                <m:sty m:val="bi"/>
+              </m:rPr>
+              <w:rPr>
+                <w:rFonts w:ascii="Cambria Math" w:hAnsi="Cambria Math"/>
+              </w:rPr>
+              <m:t>n-1</m:t>
+            </m:r>
+          </m:sup>
+          <m:e>
+            <m:r>
+              <m:rPr>
+                <m:sty m:val="bi"/>
+              </m:rPr>
+              <w:rPr>
+                <w:rFonts w:ascii="Cambria Math" w:hAnsi="Cambria Math"/>
+              </w:rPr>
+              <m:t>10</m:t>
+            </m:r>
+          </m:e>
+        </m:nary>
+        <m:r>
+          <m:rPr>
+            <m:sty m:val="bi"/>
+          </m:rPr>
+          <w:rPr>
+            <w:rFonts w:ascii="Cambria Math" w:hAnsi="Cambria Math"/>
+          </w:rPr>
+          <m:t>=10</m:t>
+        </m:r>
+        <m:nary>
+          <m:naryPr>
+            <m:chr m:val="∑"/>
+            <m:limLoc m:val="undOvr"/>
+            <m:ctrlPr>
+              <w:rPr>
+                <w:rFonts w:ascii="Cambria Math" w:hAnsi="Cambria Math"/>
+                <w:b/>
+                <w:bCs/>
+                <w:i/>
+              </w:rPr>
+            </m:ctrlPr>
+          </m:naryPr>
+          <m:sub>
+            <m:r>
+              <m:rPr>
+                <m:sty m:val="bi"/>
+              </m:rPr>
+              <w:rPr>
+                <w:rFonts w:ascii="Cambria Math" w:hAnsi="Cambria Math"/>
+              </w:rPr>
+              <m:t>0</m:t>
+            </m:r>
+          </m:sub>
+          <m:sup>
+            <m:r>
+              <m:rPr>
+                <m:sty m:val="bi"/>
+              </m:rPr>
+              <w:rPr>
+                <w:rFonts w:ascii="Cambria Math" w:hAnsi="Cambria Math"/>
+              </w:rPr>
+              <m:t>n-1</m:t>
+            </m:r>
+          </m:sup>
+          <m:e>
+            <m:r>
+              <m:rPr>
+                <m:sty m:val="bi"/>
+              </m:rPr>
+              <w:rPr>
+                <w:rFonts w:ascii="Cambria Math" w:hAnsi="Cambria Math"/>
+              </w:rPr>
+              <m:t>1</m:t>
+            </m:r>
+          </m:e>
+        </m:nary>
+        <m:r>
+          <m:rPr>
+            <m:sty m:val="bi"/>
+          </m:rPr>
+          <w:rPr>
+            <w:rFonts w:ascii="Cambria Math" w:eastAsiaTheme="minorEastAsia" w:hAnsi="Cambria Math"/>
+          </w:rPr>
+          <m:t>=10</m:t>
+        </m:r>
+        <m:r>
+          <m:rPr>
+            <m:sty m:val="bi"/>
+          </m:rPr>
+          <w:rPr>
+            <w:rFonts w:ascii="Cambria Math" w:eastAsiaTheme="minorEastAsia" w:hAnsi="Cambria Math"/>
+          </w:rPr>
+          <m:t>n→</m:t>
+        </m:r>
+        <m:r>
+          <m:rPr>
+            <m:sty m:val="b"/>
+          </m:rPr>
+          <w:rPr>
+            <w:rFonts w:ascii="Cambria Math" w:hAnsi="Cambria Math"/>
+            <w:sz w:val="24"/>
+            <w:szCs w:val="24"/>
+            <w:lang w:bidi="ar-EG"/>
+          </w:rPr>
+          <m:t>Θ</m:t>
+        </m:r>
+        <m:r>
+          <m:rPr>
+            <m:sty m:val="bi"/>
+          </m:rPr>
+          <w:rPr>
+            <w:rFonts w:ascii="Cambria Math" w:eastAsiaTheme="minorEastAsia" w:hAnsi="Cambria Math"/>
+          </w:rPr>
+          <m:t>(n)</m:t>
+        </m:r>
+      </m:oMath>
+    </w:p>
     <w:p>
       <w:pPr>
         <w:pBdr>
@@ -4125,7 +4698,6 @@
       <w:pPr>
         <w:ind w:left="360"/>
         <w:rPr>
-          <w:rFonts w:hint="cs"/>
           <w:sz w:val="24"/>
           <w:szCs w:val="24"/>
           <w:rtl/>
@@ -4158,6 +4730,7 @@
     </w:p>
     <w:p>
       <w:pPr>
+        <w:ind w:left="360"/>
         <w:rPr>
           <w:sz w:val="24"/>
           <w:szCs w:val="24"/>
@@ -4193,6 +4766,9 @@
       </w:hyperlink>
     </w:p>
     <w:p>
+      <w:pPr>
+        <w:ind w:left="360"/>
+      </w:pPr>
       <w:r>
         <w:rPr>
           <w:sz w:val="24"/>
@@ -4215,8 +4791,6 @@
           <w:t>Personal Finance, Investments, and other things: The King and the Poisoned Wine: An interesting problem, with solution explained (dineshgopalan.com)</w:t>
         </w:r>
       </w:hyperlink>
-      <w:bookmarkStart w:id="0" w:name="_GoBack"/>
-      <w:bookmarkEnd w:id="0"/>
     </w:p>
     <w:p>
       <w:pPr>
@@ -4310,6 +4884,118 @@
 <file path=word/numbering.xml><?xml version="1.0" encoding="utf-8"?>
 <w:numbering xmlns:wpc="http://schemas.microsoft.com/office/word/2010/wordprocessingCanvas" xmlns:mc="http://schemas.openxmlformats.org/markup-compatibility/2006" xmlns:o="urn:schemas-microsoft-com:office:office" xmlns:r="http://schemas.openxmlformats.org/officeDocument/2006/relationships" xmlns:m="http://schemas.openxmlformats.org/officeDocument/2006/math" xmlns:v="urn:schemas-microsoft-com:vml" xmlns:wp14="http://schemas.microsoft.com/office/word/2010/wordprocessingDrawing" xmlns:wp="http://schemas.openxmlformats.org/drawingml/2006/wordprocessingDrawing" xmlns:w10="urn:schemas-microsoft-com:office:word" xmlns:w="http://schemas.openxmlformats.org/wordprocessingml/2006/main" xmlns:w14="http://schemas.microsoft.com/office/word/2010/wordml" xmlns:wpg="http://schemas.microsoft.com/office/word/2010/wordprocessingGroup" xmlns:wpi="http://schemas.microsoft.com/office/word/2010/wordprocessingInk" xmlns:wne="http://schemas.microsoft.com/office/word/2006/wordml" xmlns:wps="http://schemas.microsoft.com/office/word/2010/wordprocessingShape" mc:Ignorable="w14 wp14">
   <w:abstractNum w:abstractNumId="0">
+    <w:nsid w:val="032850BA"/>
+    <w:multiLevelType w:val="hybridMultilevel"/>
+    <w:tmpl w:val="26862952"/>
+    <w:lvl w:ilvl="0" w:tplc="DD0CA4B4">
+      <w:numFmt w:val="bullet"/>
+      <w:lvlText w:val="-"/>
+      <w:lvlJc w:val="left"/>
+      <w:pPr>
+        <w:ind w:left="720" w:hanging="360"/>
+      </w:pPr>
+      <w:rPr>
+        <w:rFonts w:ascii="Calibri" w:eastAsiaTheme="minorHAnsi" w:hAnsi="Calibri" w:cs="Calibri" w:hint="default"/>
+      </w:rPr>
+    </w:lvl>
+    <w:lvl w:ilvl="1" w:tplc="04090003" w:tentative="1">
+      <w:start w:val="1"/>
+      <w:numFmt w:val="bullet"/>
+      <w:lvlText w:val="o"/>
+      <w:lvlJc w:val="left"/>
+      <w:pPr>
+        <w:ind w:left="1440" w:hanging="360"/>
+      </w:pPr>
+      <w:rPr>
+        <w:rFonts w:ascii="Courier New" w:hAnsi="Courier New" w:cs="Courier New" w:hint="default"/>
+      </w:rPr>
+    </w:lvl>
+    <w:lvl w:ilvl="2" w:tplc="04090005" w:tentative="1">
+      <w:start w:val="1"/>
+      <w:numFmt w:val="bullet"/>
+      <w:lvlText w:val=""/>
+      <w:lvlJc w:val="left"/>
+      <w:pPr>
+        <w:ind w:left="2160" w:hanging="360"/>
+      </w:pPr>
+      <w:rPr>
+        <w:rFonts w:ascii="Wingdings" w:hAnsi="Wingdings" w:hint="default"/>
+      </w:rPr>
+    </w:lvl>
+    <w:lvl w:ilvl="3" w:tplc="04090001" w:tentative="1">
+      <w:start w:val="1"/>
+      <w:numFmt w:val="bullet"/>
+      <w:lvlText w:val=""/>
+      <w:lvlJc w:val="left"/>
+      <w:pPr>
+        <w:ind w:left="2880" w:hanging="360"/>
+      </w:pPr>
+      <w:rPr>
+        <w:rFonts w:ascii="Symbol" w:hAnsi="Symbol" w:hint="default"/>
+      </w:rPr>
+    </w:lvl>
+    <w:lvl w:ilvl="4" w:tplc="04090003" w:tentative="1">
+      <w:start w:val="1"/>
+      <w:numFmt w:val="bullet"/>
+      <w:lvlText w:val="o"/>
+      <w:lvlJc w:val="left"/>
+      <w:pPr>
+        <w:ind w:left="3600" w:hanging="360"/>
+      </w:pPr>
+      <w:rPr>
+        <w:rFonts w:ascii="Courier New" w:hAnsi="Courier New" w:cs="Courier New" w:hint="default"/>
+      </w:rPr>
+    </w:lvl>
+    <w:lvl w:ilvl="5" w:tplc="04090005" w:tentative="1">
+      <w:start w:val="1"/>
+      <w:numFmt w:val="bullet"/>
+      <w:lvlText w:val=""/>
+      <w:lvlJc w:val="left"/>
+      <w:pPr>
+        <w:ind w:left="4320" w:hanging="360"/>
+      </w:pPr>
+      <w:rPr>
+        <w:rFonts w:ascii="Wingdings" w:hAnsi="Wingdings" w:hint="default"/>
+      </w:rPr>
+    </w:lvl>
+    <w:lvl w:ilvl="6" w:tplc="04090001" w:tentative="1">
+      <w:start w:val="1"/>
+      <w:numFmt w:val="bullet"/>
+      <w:lvlText w:val=""/>
+      <w:lvlJc w:val="left"/>
+      <w:pPr>
+        <w:ind w:left="5040" w:hanging="360"/>
+      </w:pPr>
+      <w:rPr>
+        <w:rFonts w:ascii="Symbol" w:hAnsi="Symbol" w:hint="default"/>
+      </w:rPr>
+    </w:lvl>
+    <w:lvl w:ilvl="7" w:tplc="04090003" w:tentative="1">
+      <w:start w:val="1"/>
+      <w:numFmt w:val="bullet"/>
+      <w:lvlText w:val="o"/>
+      <w:lvlJc w:val="left"/>
+      <w:pPr>
+        <w:ind w:left="5760" w:hanging="360"/>
+      </w:pPr>
+      <w:rPr>
+        <w:rFonts w:ascii="Courier New" w:hAnsi="Courier New" w:cs="Courier New" w:hint="default"/>
+      </w:rPr>
+    </w:lvl>
+    <w:lvl w:ilvl="8" w:tplc="04090005" w:tentative="1">
+      <w:start w:val="1"/>
+      <w:numFmt w:val="bullet"/>
+      <w:lvlText w:val=""/>
+      <w:lvlJc w:val="left"/>
+      <w:pPr>
+        <w:ind w:left="6480" w:hanging="360"/>
+      </w:pPr>
+      <w:rPr>
+        <w:rFonts w:ascii="Wingdings" w:hAnsi="Wingdings" w:hint="default"/>
+      </w:rPr>
+    </w:lvl>
+  </w:abstractNum>
+  <w:abstractNum w:abstractNumId="1">
     <w:nsid w:val="153F583B"/>
     <w:multiLevelType w:val="multilevel"/>
     <w:tmpl w:val="04090027"/>
@@ -4404,7 +5090,7 @@
       </w:pPr>
     </w:lvl>
   </w:abstractNum>
-  <w:abstractNum w:abstractNumId="1">
+  <w:abstractNum w:abstractNumId="2">
     <w:nsid w:val="18B21925"/>
     <w:multiLevelType w:val="multilevel"/>
     <w:tmpl w:val="0409001F"/>
@@ -4490,7 +5176,7 @@
       </w:pPr>
     </w:lvl>
   </w:abstractNum>
-  <w:abstractNum w:abstractNumId="2">
+  <w:abstractNum w:abstractNumId="3">
     <w:nsid w:val="35F0770B"/>
     <w:multiLevelType w:val="hybridMultilevel"/>
     <w:tmpl w:val="4836B5F6"/>
@@ -4576,7 +5262,7 @@
       </w:pPr>
     </w:lvl>
   </w:abstractNum>
-  <w:abstractNum w:abstractNumId="3">
+  <w:abstractNum w:abstractNumId="4">
     <w:nsid w:val="436C517F"/>
     <w:multiLevelType w:val="hybridMultilevel"/>
     <w:tmpl w:val="86D881BE"/>
@@ -4689,7 +5375,7 @@
       </w:rPr>
     </w:lvl>
   </w:abstractNum>
-  <w:abstractNum w:abstractNumId="4">
+  <w:abstractNum w:abstractNumId="5">
     <w:nsid w:val="598B6E48"/>
     <w:multiLevelType w:val="hybridMultilevel"/>
     <w:tmpl w:val="14E61E08"/>
@@ -4803,19 +5489,22 @@
     </w:lvl>
   </w:abstractNum>
   <w:num w:numId="1">
-    <w:abstractNumId w:val="0"/>
+    <w:abstractNumId w:val="1"/>
   </w:num>
   <w:num w:numId="2">
+    <w:abstractNumId w:val="5"/>
+  </w:num>
+  <w:num w:numId="3">
+    <w:abstractNumId w:val="3"/>
+  </w:num>
+  <w:num w:numId="4">
+    <w:abstractNumId w:val="2"/>
+  </w:num>
+  <w:num w:numId="5">
     <w:abstractNumId w:val="4"/>
   </w:num>
-  <w:num w:numId="3">
-    <w:abstractNumId w:val="2"/>
-  </w:num>
-  <w:num w:numId="4">
-    <w:abstractNumId w:val="1"/>
-  </w:num>
-  <w:num w:numId="5">
-    <w:abstractNumId w:val="3"/>
+  <w:num w:numId="6">
+    <w:abstractNumId w:val="0"/>
   </w:num>
 </w:numbering>
 </file>
@@ -4979,6 +5668,7 @@
   <w:style w:type="paragraph" w:default="1" w:styleId="Normal">
     <w:name w:val="Normal"/>
     <w:qFormat/>
+    <w:rsid w:val="00BD73BB"/>
   </w:style>
   <w:style w:type="paragraph" w:styleId="Heading1">
     <w:name w:val="heading 1"/>
@@ -5514,6 +6204,16 @@
       <w:u w:val="single"/>
     </w:rPr>
   </w:style>
+  <w:style w:type="character" w:styleId="PlaceholderText">
+    <w:name w:val="Placeholder Text"/>
+    <w:basedOn w:val="DefaultParagraphFont"/>
+    <w:uiPriority w:val="99"/>
+    <w:semiHidden/>
+    <w:rsid w:val="00617E26"/>
+    <w:rPr>
+      <w:color w:val="808080"/>
+    </w:rPr>
+  </w:style>
 </w:styles>
 </file>
 
@@ -5676,6 +6376,7 @@
   <w:style w:type="paragraph" w:default="1" w:styleId="Normal">
     <w:name w:val="Normal"/>
     <w:qFormat/>
+    <w:rsid w:val="00BD73BB"/>
   </w:style>
   <w:style w:type="paragraph" w:styleId="Heading1">
     <w:name w:val="heading 1"/>
@@ -6211,7 +6912,540 @@
       <w:u w:val="single"/>
     </w:rPr>
   </w:style>
+  <w:style w:type="character" w:styleId="PlaceholderText">
+    <w:name w:val="Placeholder Text"/>
+    <w:basedOn w:val="DefaultParagraphFont"/>
+    <w:uiPriority w:val="99"/>
+    <w:semiHidden/>
+    <w:rsid w:val="00617E26"/>
+    <w:rPr>
+      <w:color w:val="808080"/>
+    </w:rPr>
+  </w:style>
 </w:styles>
+</file>
+
+<file path=word/glossary/document.xml><?xml version="1.0" encoding="utf-8"?>
+<w:glossaryDocument xmlns:wpc="http://schemas.microsoft.com/office/word/2010/wordprocessingCanvas" xmlns:mc="http://schemas.openxmlformats.org/markup-compatibility/2006" xmlns:o="urn:schemas-microsoft-com:office:office" xmlns:r="http://schemas.openxmlformats.org/officeDocument/2006/relationships" xmlns:m="http://schemas.openxmlformats.org/officeDocument/2006/math" xmlns:v="urn:schemas-microsoft-com:vml" xmlns:wp14="http://schemas.microsoft.com/office/word/2010/wordprocessingDrawing" xmlns:wp="http://schemas.openxmlformats.org/drawingml/2006/wordprocessingDrawing" xmlns:w10="urn:schemas-microsoft-com:office:word" xmlns:w="http://schemas.openxmlformats.org/wordprocessingml/2006/main" xmlns:w14="http://schemas.microsoft.com/office/word/2010/wordml" xmlns:wpg="http://schemas.microsoft.com/office/word/2010/wordprocessingGroup" xmlns:wpi="http://schemas.microsoft.com/office/word/2010/wordprocessingInk" xmlns:wne="http://schemas.microsoft.com/office/word/2006/wordml" xmlns:wps="http://schemas.microsoft.com/office/word/2010/wordprocessingShape" mc:Ignorable="w14 wp14"/>
+</file>
+
+<file path=word/glossary/fontTable.xml><?xml version="1.0" encoding="utf-8"?>
+<w:fonts xmlns:mc="http://schemas.openxmlformats.org/markup-compatibility/2006" xmlns:r="http://schemas.openxmlformats.org/officeDocument/2006/relationships" xmlns:w="http://schemas.openxmlformats.org/wordprocessingml/2006/main" xmlns:w14="http://schemas.microsoft.com/office/word/2010/wordml" mc:Ignorable="w14">
+  <w:font w:name="Calibri">
+    <w:panose1 w:val="020F0502020204030204"/>
+    <w:charset w:val="00"/>
+    <w:family w:val="swiss"/>
+    <w:pitch w:val="variable"/>
+    <w:sig w:usb0="E4002EFF" w:usb1="C000247B" w:usb2="00000009" w:usb3="00000000" w:csb0="000001FF" w:csb1="00000000"/>
+  </w:font>
+  <w:font w:name="Courier New">
+    <w:panose1 w:val="02070309020205020404"/>
+    <w:charset w:val="00"/>
+    <w:family w:val="modern"/>
+    <w:pitch w:val="fixed"/>
+    <w:sig w:usb0="E0002EFF" w:usb1="C0007843" w:usb2="00000009" w:usb3="00000000" w:csb0="000001FF" w:csb1="00000000"/>
+  </w:font>
+  <w:font w:name="Times New Roman">
+    <w:panose1 w:val="02020603050405020304"/>
+    <w:charset w:val="00"/>
+    <w:family w:val="roman"/>
+    <w:pitch w:val="variable"/>
+    <w:sig w:usb0="E0002EFF" w:usb1="C000785B" w:usb2="00000009" w:usb3="00000000" w:csb0="000001FF" w:csb1="00000000"/>
+  </w:font>
+  <w:font w:name="Wingdings">
+    <w:panose1 w:val="05000000000000000000"/>
+    <w:charset w:val="02"/>
+    <w:family w:val="auto"/>
+    <w:pitch w:val="variable"/>
+    <w:sig w:usb0="00000000" w:usb1="10000000" w:usb2="00000000" w:usb3="00000000" w:csb0="80000000" w:csb1="00000000"/>
+  </w:font>
+  <w:font w:name="Symbol">
+    <w:panose1 w:val="05050102010706020507"/>
+    <w:charset w:val="02"/>
+    <w:family w:val="roman"/>
+    <w:pitch w:val="variable"/>
+    <w:sig w:usb0="00000000" w:usb1="10000000" w:usb2="00000000" w:usb3="00000000" w:csb0="80000000" w:csb1="00000000"/>
+  </w:font>
+  <w:font w:name="Arial">
+    <w:panose1 w:val="020B0604020202020204"/>
+    <w:charset w:val="00"/>
+    <w:family w:val="swiss"/>
+    <w:pitch w:val="variable"/>
+    <w:sig w:usb0="E0002EFF" w:usb1="C000785B" w:usb2="00000009" w:usb3="00000000" w:csb0="000001FF" w:csb1="00000000"/>
+  </w:font>
+  <w:font w:name="Calibri Light">
+    <w:panose1 w:val="020F0302020204030204"/>
+    <w:charset w:val="00"/>
+    <w:family w:val="swiss"/>
+    <w:pitch w:val="variable"/>
+    <w:sig w:usb0="E4002EFF" w:usb1="C000247B" w:usb2="00000009" w:usb3="00000000" w:csb0="000001FF" w:csb1="00000000"/>
+  </w:font>
+  <w:font w:name="Segoe UI">
+    <w:panose1 w:val="020B0502040204020203"/>
+    <w:charset w:val="00"/>
+    <w:family w:val="swiss"/>
+    <w:pitch w:val="variable"/>
+    <w:sig w:usb0="E4002EFF" w:usb1="C000E47F" w:usb2="00000009" w:usb3="00000000" w:csb0="000001FF" w:csb1="00000000"/>
+  </w:font>
+  <w:font w:name="Cambria Math">
+    <w:panose1 w:val="02040503050406030204"/>
+    <w:charset w:val="00"/>
+    <w:family w:val="roman"/>
+    <w:pitch w:val="variable"/>
+    <w:sig w:usb0="E00006FF" w:usb1="420024FF" w:usb2="02000000" w:usb3="00000000" w:csb0="0000019F" w:csb1="00000000"/>
+  </w:font>
+  <w:font w:name="Cambria">
+    <w:panose1 w:val="02040503050406030204"/>
+    <w:charset w:val="00"/>
+    <w:family w:val="roman"/>
+    <w:pitch w:val="variable"/>
+    <w:sig w:usb0="E00006FF" w:usb1="420024FF" w:usb2="02000000" w:usb3="00000000" w:csb0="0000019F" w:csb1="00000000"/>
+  </w:font>
+</w:fonts>
+</file>
+
+<file path=word/glossary/settings.xml><?xml version="1.0" encoding="utf-8"?>
+<w:settings xmlns:mc="http://schemas.openxmlformats.org/markup-compatibility/2006" xmlns:o="urn:schemas-microsoft-com:office:office" xmlns:r="http://schemas.openxmlformats.org/officeDocument/2006/relationships" xmlns:m="http://schemas.openxmlformats.org/officeDocument/2006/math" xmlns:v="urn:schemas-microsoft-com:vml" xmlns:w10="urn:schemas-microsoft-com:office:word" xmlns:w="http://schemas.openxmlformats.org/wordprocessingml/2006/main" xmlns:w14="http://schemas.microsoft.com/office/word/2010/wordml" xmlns:sl="http://schemas.openxmlformats.org/schemaLibrary/2006/main" mc:Ignorable="w14">
+  <w:view w:val="normal"/>
+  <w:defaultTabStop w:val="720"/>
+  <w:characterSpacingControl w:val="doNotCompress"/>
+  <w:compat>
+    <w:useFELayout/>
+    <w:compatSetting w:name="compatibilityMode" w:uri="http://schemas.microsoft.com/office/word" w:val="14"/>
+    <w:compatSetting w:name="overrideTableStyleFontSizeAndJustification" w:uri="http://schemas.microsoft.com/office/word" w:val="1"/>
+    <w:compatSetting w:name="enableOpenTypeFeatures" w:uri="http://schemas.microsoft.com/office/word" w:val="1"/>
+    <w:compatSetting w:name="doNotFlipMirrorIndents" w:uri="http://schemas.microsoft.com/office/word" w:val="1"/>
+  </w:compat>
+  <w:rsids>
+    <w:rsidRoot w:val="00873FA3"/>
+    <w:rsid w:val="00873FA3"/>
+    <w:rsid w:val="00D30701"/>
+  </w:rsids>
+  <m:mathPr>
+    <m:mathFont m:val="Cambria Math"/>
+    <m:brkBin m:val="before"/>
+    <m:brkBinSub m:val="--"/>
+    <m:smallFrac m:val="0"/>
+    <m:dispDef/>
+    <m:lMargin m:val="0"/>
+    <m:rMargin m:val="0"/>
+    <m:defJc m:val="centerGroup"/>
+    <m:wrapIndent m:val="1440"/>
+    <m:intLim m:val="subSup"/>
+    <m:naryLim m:val="undOvr"/>
+  </m:mathPr>
+  <w:themeFontLang w:val="en-US" w:bidi="ar-SA"/>
+  <w:clrSchemeMapping w:bg1="light1" w:t1="dark1" w:bg2="light2" w:t2="dark2" w:accent1="accent1" w:accent2="accent2" w:accent3="accent3" w:accent4="accent4" w:accent5="accent5" w:accent6="accent6" w:hyperlink="hyperlink" w:followedHyperlink="followedHyperlink"/>
+  <w:decimalSymbol w:val="."/>
+  <w:listSeparator w:val=","/>
+</w:settings>
+</file>
+
+<file path=word/glossary/styles.xml><?xml version="1.0" encoding="utf-8"?>
+<w:styles xmlns:mc="http://schemas.openxmlformats.org/markup-compatibility/2006" xmlns:r="http://schemas.openxmlformats.org/officeDocument/2006/relationships" xmlns:w="http://schemas.openxmlformats.org/wordprocessingml/2006/main" xmlns:w14="http://schemas.microsoft.com/office/word/2010/wordml" mc:Ignorable="w14">
+  <w:docDefaults>
+    <w:rPrDefault>
+      <w:rPr>
+        <w:rFonts w:asciiTheme="minorHAnsi" w:eastAsiaTheme="minorEastAsia" w:hAnsiTheme="minorHAnsi" w:cstheme="minorBidi"/>
+        <w:sz w:val="22"/>
+        <w:szCs w:val="22"/>
+        <w:lang w:val="en-US" w:eastAsia="en-US" w:bidi="ar-SA"/>
+      </w:rPr>
+    </w:rPrDefault>
+    <w:pPrDefault>
+      <w:pPr>
+        <w:spacing w:after="200" w:line="276" w:lineRule="auto"/>
+      </w:pPr>
+    </w:pPrDefault>
+  </w:docDefaults>
+  <w:latentStyles w:defLockedState="0" w:defUIPriority="99" w:defSemiHidden="1" w:defUnhideWhenUsed="1" w:defQFormat="0" w:count="267">
+    <w:lsdException w:name="Normal" w:semiHidden="0" w:uiPriority="0" w:unhideWhenUsed="0" w:qFormat="1"/>
+    <w:lsdException w:name="heading 1" w:semiHidden="0" w:uiPriority="9" w:unhideWhenUsed="0" w:qFormat="1"/>
+    <w:lsdException w:name="heading 2" w:uiPriority="9" w:qFormat="1"/>
+    <w:lsdException w:name="heading 3" w:uiPriority="9" w:qFormat="1"/>
+    <w:lsdException w:name="heading 4" w:uiPriority="9" w:qFormat="1"/>
+    <w:lsdException w:name="heading 5" w:uiPriority="9" w:qFormat="1"/>
+    <w:lsdException w:name="heading 6" w:uiPriority="9" w:qFormat="1"/>
+    <w:lsdException w:name="heading 7" w:uiPriority="9" w:qFormat="1"/>
+    <w:lsdException w:name="heading 8" w:uiPriority="9" w:qFormat="1"/>
+    <w:lsdException w:name="heading 9" w:uiPriority="9" w:qFormat="1"/>
+    <w:lsdException w:name="toc 1" w:uiPriority="39"/>
+    <w:lsdException w:name="toc 2" w:uiPriority="39"/>
+    <w:lsdException w:name="toc 3" w:uiPriority="39"/>
+    <w:lsdException w:name="toc 4" w:uiPriority="39"/>
+    <w:lsdException w:name="toc 5" w:uiPriority="39"/>
+    <w:lsdException w:name="toc 6" w:uiPriority="39"/>
+    <w:lsdException w:name="toc 7" w:uiPriority="39"/>
+    <w:lsdException w:name="toc 8" w:uiPriority="39"/>
+    <w:lsdException w:name="toc 9" w:uiPriority="39"/>
+    <w:lsdException w:name="caption" w:uiPriority="35" w:qFormat="1"/>
+    <w:lsdException w:name="Title" w:semiHidden="0" w:uiPriority="10" w:unhideWhenUsed="0" w:qFormat="1"/>
+    <w:lsdException w:name="Default Paragraph Font" w:uiPriority="1"/>
+    <w:lsdException w:name="Subtitle" w:semiHidden="0" w:uiPriority="11" w:unhideWhenUsed="0" w:qFormat="1"/>
+    <w:lsdException w:name="Strong" w:semiHidden="0" w:uiPriority="22" w:unhideWhenUsed="0" w:qFormat="1"/>
+    <w:lsdException w:name="Emphasis" w:semiHidden="0" w:uiPriority="20" w:unhideWhenUsed="0" w:qFormat="1"/>
+    <w:lsdException w:name="Table Grid" w:semiHidden="0" w:uiPriority="59" w:unhideWhenUsed="0"/>
+    <w:lsdException w:name="Placeholder Text" w:unhideWhenUsed="0"/>
+    <w:lsdException w:name="No Spacing" w:semiHidden="0" w:uiPriority="1" w:unhideWhenUsed="0" w:qFormat="1"/>
+    <w:lsdException w:name="Light Shading" w:semiHidden="0" w:uiPriority="60" w:unhideWhenUsed="0"/>
+    <w:lsdException w:name="Light List" w:semiHidden="0" w:uiPriority="61" w:unhideWhenUsed="0"/>
+    <w:lsdException w:name="Light Grid" w:semiHidden="0" w:uiPriority="62" w:unhideWhenUsed="0"/>
+    <w:lsdException w:name="Medium Shading 1" w:semiHidden="0" w:uiPriority="63" w:unhideWhenUsed="0"/>
+    <w:lsdException w:name="Medium Shading 2" w:semiHidden="0" w:uiPriority="64" w:unhideWhenUsed="0"/>
+    <w:lsdException w:name="Medium List 1" w:semiHidden="0" w:uiPriority="65" w:unhideWhenUsed="0"/>
+    <w:lsdException w:name="Medium List 2" w:semiHidden="0" w:uiPriority="66" w:unhideWhenUsed="0"/>
+    <w:lsdException w:name="Medium Grid 1" w:semiHidden="0" w:uiPriority="67" w:unhideWhenUsed="0"/>
+    <w:lsdException w:name="Medium Grid 2" w:semiHidden="0" w:uiPriority="68" w:unhideWhenUsed="0"/>
+    <w:lsdException w:name="Medium Grid 3" w:semiHidden="0" w:uiPriority="69" w:unhideWhenUsed="0"/>
+    <w:lsdException w:name="Dark List" w:semiHidden="0" w:uiPriority="70" w:unhideWhenUsed="0"/>
+    <w:lsdException w:name="Colorful Shading" w:semiHidden="0" w:uiPriority="71" w:unhideWhenUsed="0"/>
+    <w:lsdException w:name="Colorful List" w:semiHidden="0" w:uiPriority="72" w:unhideWhenUsed="0"/>
+    <w:lsdException w:name="Colorful Grid" w:semiHidden="0" w:uiPriority="73" w:unhideWhenUsed="0"/>
+    <w:lsdException w:name="Light Shading Accent 1" w:semiHidden="0" w:uiPriority="60" w:unhideWhenUsed="0"/>
+    <w:lsdException w:name="Light List Accent 1" w:semiHidden="0" w:uiPriority="61" w:unhideWhenUsed="0"/>
+    <w:lsdException w:name="Light Grid Accent 1" w:semiHidden="0" w:uiPriority="62" w:unhideWhenUsed="0"/>
+    <w:lsdException w:name="Medium Shading 1 Accent 1" w:semiHidden="0" w:uiPriority="63" w:unhideWhenUsed="0"/>
+    <w:lsdException w:name="Medium Shading 2 Accent 1" w:semiHidden="0" w:uiPriority="64" w:unhideWhenUsed="0"/>
+    <w:lsdException w:name="Medium List 1 Accent 1" w:semiHidden="0" w:uiPriority="65" w:unhideWhenUsed="0"/>
+    <w:lsdException w:name="Revision" w:unhideWhenUsed="0"/>
+    <w:lsdException w:name="List Paragraph" w:semiHidden="0" w:uiPriority="34" w:unhideWhenUsed="0" w:qFormat="1"/>
+    <w:lsdException w:name="Quote" w:semiHidden="0" w:uiPriority="29" w:unhideWhenUsed="0" w:qFormat="1"/>
+    <w:lsdException w:name="Intense Quote" w:semiHidden="0" w:uiPriority="30" w:unhideWhenUsed="0" w:qFormat="1"/>
+    <w:lsdException w:name="Medium List 2 Accent 1" w:semiHidden="0" w:uiPriority="66" w:unhideWhenUsed="0"/>
+    <w:lsdException w:name="Medium Grid 1 Accent 1" w:semiHidden="0" w:uiPriority="67" w:unhideWhenUsed="0"/>
+    <w:lsdException w:name="Medium Grid 2 Accent 1" w:semiHidden="0" w:uiPriority="68" w:unhideWhenUsed="0"/>
+    <w:lsdException w:name="Medium Grid 3 Accent 1" w:semiHidden="0" w:uiPriority="69" w:unhideWhenUsed="0"/>
+    <w:lsdException w:name="Dark List Accent 1" w:semiHidden="0" w:uiPriority="70" w:unhideWhenUsed="0"/>
+    <w:lsdException w:name="Colorful Shading Accent 1" w:semiHidden="0" w:uiPriority="71" w:unhideWhenUsed="0"/>
+    <w:lsdException w:name="Colorful List Accent 1" w:semiHidden="0" w:uiPriority="72" w:unhideWhenUsed="0"/>
+    <w:lsdException w:name="Colorful Grid Accent 1" w:semiHidden="0" w:uiPriority="73" w:unhideWhenUsed="0"/>
+    <w:lsdException w:name="Light Shading Accent 2" w:semiHidden="0" w:uiPriority="60" w:unhideWhenUsed="0"/>
+    <w:lsdException w:name="Light List Accent 2" w:semiHidden="0" w:uiPriority="61" w:unhideWhenUsed="0"/>
+    <w:lsdException w:name="Light Grid Accent 2" w:semiHidden="0" w:uiPriority="62" w:unhideWhenUsed="0"/>
+    <w:lsdException w:name="Medium Shading 1 Accent 2" w:semiHidden="0" w:uiPriority="63" w:unhideWhenUsed="0"/>
+    <w:lsdException w:name="Medium Shading 2 Accent 2" w:semiHidden="0" w:uiPriority="64" w:unhideWhenUsed="0"/>
+    <w:lsdException w:name="Medium List 1 Accent 2" w:semiHidden="0" w:uiPriority="65" w:unhideWhenUsed="0"/>
+    <w:lsdException w:name="Medium List 2 Accent 2" w:semiHidden="0" w:uiPriority="66" w:unhideWhenUsed="0"/>
+    <w:lsdException w:name="Medium Grid 1 Accent 2" w:semiHidden="0" w:uiPriority="67" w:unhideWhenUsed="0"/>
+    <w:lsdException w:name="Medium Grid 2 Accent 2" w:semiHidden="0" w:uiPriority="68" w:unhideWhenUsed="0"/>
+    <w:lsdException w:name="Medium Grid 3 Accent 2" w:semiHidden="0" w:uiPriority="69" w:unhideWhenUsed="0"/>
+    <w:lsdException w:name="Dark List Accent 2" w:semiHidden="0" w:uiPriority="70" w:unhideWhenUsed="0"/>
+    <w:lsdException w:name="Colorful Shading Accent 2" w:semiHidden="0" w:uiPriority="71" w:unhideWhenUsed="0"/>
+    <w:lsdException w:name="Colorful List Accent 2" w:semiHidden="0" w:uiPriority="72" w:unhideWhenUsed="0"/>
+    <w:lsdException w:name="Colorful Grid Accent 2" w:semiHidden="0" w:uiPriority="73" w:unhideWhenUsed="0"/>
+    <w:lsdException w:name="Light Shading Accent 3" w:semiHidden="0" w:uiPriority="60" w:unhideWhenUsed="0"/>
+    <w:lsdException w:name="Light List Accent 3" w:semiHidden="0" w:uiPriority="61" w:unhideWhenUsed="0"/>
+    <w:lsdException w:name="Light Grid Accent 3" w:semiHidden="0" w:uiPriority="62" w:unhideWhenUsed="0"/>
+    <w:lsdException w:name="Medium Shading 1 Accent 3" w:semiHidden="0" w:uiPriority="63" w:unhideWhenUsed="0"/>
+    <w:lsdException w:name="Medium Shading 2 Accent 3" w:semiHidden="0" w:uiPriority="64" w:unhideWhenUsed="0"/>
+    <w:lsdException w:name="Medium List 1 Accent 3" w:semiHidden="0" w:uiPriority="65" w:unhideWhenUsed="0"/>
+    <w:lsdException w:name="Medium List 2 Accent 3" w:semiHidden="0" w:uiPriority="66" w:unhideWhenUsed="0"/>
+    <w:lsdException w:name="Medium Grid 1 Accent 3" w:semiHidden="0" w:uiPriority="67" w:unhideWhenUsed="0"/>
+    <w:lsdException w:name="Medium Grid 2 Accent 3" w:semiHidden="0" w:uiPriority="68" w:unhideWhenUsed="0"/>
+    <w:lsdException w:name="Medium Grid 3 Accent 3" w:semiHidden="0" w:uiPriority="69" w:unhideWhenUsed="0"/>
+    <w:lsdException w:name="Dark List Accent 3" w:semiHidden="0" w:uiPriority="70" w:unhideWhenUsed="0"/>
+    <w:lsdException w:name="Colorful Shading Accent 3" w:semiHidden="0" w:uiPriority="71" w:unhideWhenUsed="0"/>
+    <w:lsdException w:name="Colorful List Accent 3" w:semiHidden="0" w:uiPriority="72" w:unhideWhenUsed="0"/>
+    <w:lsdException w:name="Colorful Grid Accent 3" w:semiHidden="0" w:uiPriority="73" w:unhideWhenUsed="0"/>
+    <w:lsdException w:name="Light Shading Accent 4" w:semiHidden="0" w:uiPriority="60" w:unhideWhenUsed="0"/>
+    <w:lsdException w:name="Light List Accent 4" w:semiHidden="0" w:uiPriority="61" w:unhideWhenUsed="0"/>
+    <w:lsdException w:name="Light Grid Accent 4" w:semiHidden="0" w:uiPriority="62" w:unhideWhenUsed="0"/>
+    <w:lsdException w:name="Medium Shading 1 Accent 4" w:semiHidden="0" w:uiPriority="63" w:unhideWhenUsed="0"/>
+    <w:lsdException w:name="Medium Shading 2 Accent 4" w:semiHidden="0" w:uiPriority="64" w:unhideWhenUsed="0"/>
+    <w:lsdException w:name="Medium List 1 Accent 4" w:semiHidden="0" w:uiPriority="65" w:unhideWhenUsed="0"/>
+    <w:lsdException w:name="Medium List 2 Accent 4" w:semiHidden="0" w:uiPriority="66" w:unhideWhenUsed="0"/>
+    <w:lsdException w:name="Medium Grid 1 Accent 4" w:semiHidden="0" w:uiPriority="67" w:unhideWhenUsed="0"/>
+    <w:lsdException w:name="Medium Grid 2 Accent 4" w:semiHidden="0" w:uiPriority="68" w:unhideWhenUsed="0"/>
+    <w:lsdException w:name="Medium Grid 3 Accent 4" w:semiHidden="0" w:uiPriority="69" w:unhideWhenUsed="0"/>
+    <w:lsdException w:name="Dark List Accent 4" w:semiHidden="0" w:uiPriority="70" w:unhideWhenUsed="0"/>
+    <w:lsdException w:name="Colorful Shading Accent 4" w:semiHidden="0" w:uiPriority="71" w:unhideWhenUsed="0"/>
+    <w:lsdException w:name="Colorful List Accent 4" w:semiHidden="0" w:uiPriority="72" w:unhideWhenUsed="0"/>
+    <w:lsdException w:name="Colorful Grid Accent 4" w:semiHidden="0" w:uiPriority="73" w:unhideWhenUsed="0"/>
+    <w:lsdException w:name="Light Shading Accent 5" w:semiHidden="0" w:uiPriority="60" w:unhideWhenUsed="0"/>
+    <w:lsdException w:name="Light List Accent 5" w:semiHidden="0" w:uiPriority="61" w:unhideWhenUsed="0"/>
+    <w:lsdException w:name="Light Grid Accent 5" w:semiHidden="0" w:uiPriority="62" w:unhideWhenUsed="0"/>
+    <w:lsdException w:name="Medium Shading 1 Accent 5" w:semiHidden="0" w:uiPriority="63" w:unhideWhenUsed="0"/>
+    <w:lsdException w:name="Medium Shading 2 Accent 5" w:semiHidden="0" w:uiPriority="64" w:unhideWhenUsed="0"/>
+    <w:lsdException w:name="Medium List 1 Accent 5" w:semiHidden="0" w:uiPriority="65" w:unhideWhenUsed="0"/>
+    <w:lsdException w:name="Medium List 2 Accent 5" w:semiHidden="0" w:uiPriority="66" w:unhideWhenUsed="0"/>
+    <w:lsdException w:name="Medium Grid 1 Accent 5" w:semiHidden="0" w:uiPriority="67" w:unhideWhenUsed="0"/>
+    <w:lsdException w:name="Medium Grid 2 Accent 5" w:semiHidden="0" w:uiPriority="68" w:unhideWhenUsed="0"/>
+    <w:lsdException w:name="Medium Grid 3 Accent 5" w:semiHidden="0" w:uiPriority="69" w:unhideWhenUsed="0"/>
+    <w:lsdException w:name="Dark List Accent 5" w:semiHidden="0" w:uiPriority="70" w:unhideWhenUsed="0"/>
+    <w:lsdException w:name="Colorful Shading Accent 5" w:semiHidden="0" w:uiPriority="71" w:unhideWhenUsed="0"/>
+    <w:lsdException w:name="Colorful List Accent 5" w:semiHidden="0" w:uiPriority="72" w:unhideWhenUsed="0"/>
+    <w:lsdException w:name="Colorful Grid Accent 5" w:semiHidden="0" w:uiPriority="73" w:unhideWhenUsed="0"/>
+    <w:lsdException w:name="Light Shading Accent 6" w:semiHidden="0" w:uiPriority="60" w:unhideWhenUsed="0"/>
+    <w:lsdException w:name="Light List Accent 6" w:semiHidden="0" w:uiPriority="61" w:unhideWhenUsed="0"/>
+    <w:lsdException w:name="Light Grid Accent 6" w:semiHidden="0" w:uiPriority="62" w:unhideWhenUsed="0"/>
+    <w:lsdException w:name="Medium Shading 1 Accent 6" w:semiHidden="0" w:uiPriority="63" w:unhideWhenUsed="0"/>
+    <w:lsdException w:name="Medium Shading 2 Accent 6" w:semiHidden="0" w:uiPriority="64" w:unhideWhenUsed="0"/>
+    <w:lsdException w:name="Medium List 1 Accent 6" w:semiHidden="0" w:uiPriority="65" w:unhideWhenUsed="0"/>
+    <w:lsdException w:name="Medium List 2 Accent 6" w:semiHidden="0" w:uiPriority="66" w:unhideWhenUsed="0"/>
+    <w:lsdException w:name="Medium Grid 1 Accent 6" w:semiHidden="0" w:uiPriority="67" w:unhideWhenUsed="0"/>
+    <w:lsdException w:name="Medium Grid 2 Accent 6" w:semiHidden="0" w:uiPriority="68" w:unhideWhenUsed="0"/>
+    <w:lsdException w:name="Medium Grid 3 Accent 6" w:semiHidden="0" w:uiPriority="69" w:unhideWhenUsed="0"/>
+    <w:lsdException w:name="Dark List Accent 6" w:semiHidden="0" w:uiPriority="70" w:unhideWhenUsed="0"/>
+    <w:lsdException w:name="Colorful Shading Accent 6" w:semiHidden="0" w:uiPriority="71" w:unhideWhenUsed="0"/>
+    <w:lsdException w:name="Colorful List Accent 6" w:semiHidden="0" w:uiPriority="72" w:unhideWhenUsed="0"/>
+    <w:lsdException w:name="Colorful Grid Accent 6" w:semiHidden="0" w:uiPriority="73" w:unhideWhenUsed="0"/>
+    <w:lsdException w:name="Subtle Emphasis" w:semiHidden="0" w:uiPriority="19" w:unhideWhenUsed="0" w:qFormat="1"/>
+    <w:lsdException w:name="Intense Emphasis" w:semiHidden="0" w:uiPriority="21" w:unhideWhenUsed="0" w:qFormat="1"/>
+    <w:lsdException w:name="Subtle Reference" w:semiHidden="0" w:uiPriority="31" w:unhideWhenUsed="0" w:qFormat="1"/>
+    <w:lsdException w:name="Intense Reference" w:semiHidden="0" w:uiPriority="32" w:unhideWhenUsed="0" w:qFormat="1"/>
+    <w:lsdException w:name="Book Title" w:semiHidden="0" w:uiPriority="33" w:unhideWhenUsed="0" w:qFormat="1"/>
+    <w:lsdException w:name="Bibliography" w:uiPriority="37"/>
+    <w:lsdException w:name="TOC Heading" w:uiPriority="39" w:qFormat="1"/>
+  </w:latentStyles>
+  <w:style w:type="paragraph" w:default="1" w:styleId="Normal">
+    <w:name w:val="Normal"/>
+    <w:qFormat/>
+  </w:style>
+  <w:style w:type="character" w:default="1" w:styleId="DefaultParagraphFont">
+    <w:name w:val="Default Paragraph Font"/>
+    <w:uiPriority w:val="1"/>
+    <w:semiHidden/>
+    <w:unhideWhenUsed/>
+  </w:style>
+  <w:style w:type="table" w:default="1" w:styleId="TableNormal">
+    <w:name w:val="Normal Table"/>
+    <w:uiPriority w:val="99"/>
+    <w:semiHidden/>
+    <w:unhideWhenUsed/>
+    <w:tblPr>
+      <w:tblInd w:w="0" w:type="dxa"/>
+      <w:tblCellMar>
+        <w:top w:w="0" w:type="dxa"/>
+        <w:left w:w="108" w:type="dxa"/>
+        <w:bottom w:w="0" w:type="dxa"/>
+        <w:right w:w="108" w:type="dxa"/>
+      </w:tblCellMar>
+    </w:tblPr>
+  </w:style>
+  <w:style w:type="numbering" w:default="1" w:styleId="NoList">
+    <w:name w:val="No List"/>
+    <w:uiPriority w:val="99"/>
+    <w:semiHidden/>
+    <w:unhideWhenUsed/>
+  </w:style>
+  <w:style w:type="character" w:styleId="PlaceholderText">
+    <w:name w:val="Placeholder Text"/>
+    <w:basedOn w:val="DefaultParagraphFont"/>
+    <w:uiPriority w:val="99"/>
+    <w:semiHidden/>
+    <w:rsid w:val="00873FA3"/>
+    <w:rPr>
+      <w:color w:val="808080"/>
+    </w:rPr>
+  </w:style>
+</w:styles>
+</file>
+
+<file path=word/glossary/stylesWithEffects.xml><?xml version="1.0" encoding="utf-8"?>
+<w:styles xmlns:wpc="http://schemas.microsoft.com/office/word/2010/wordprocessingCanvas" xmlns:mc="http://schemas.openxmlformats.org/markup-compatibility/2006" xmlns:o="urn:schemas-microsoft-com:office:office" xmlns:r="http://schemas.openxmlformats.org/officeDocument/2006/relationships" xmlns:m="http://schemas.openxmlformats.org/officeDocument/2006/math" xmlns:v="urn:schemas-microsoft-com:vml" xmlns:wp14="http://schemas.microsoft.com/office/word/2010/wordprocessingDrawing" xmlns:wp="http://schemas.openxmlformats.org/drawingml/2006/wordprocessingDrawing" xmlns:w10="urn:schemas-microsoft-com:office:word" xmlns:w="http://schemas.openxmlformats.org/wordprocessingml/2006/main" xmlns:w14="http://schemas.microsoft.com/office/word/2010/wordml" xmlns:wpg="http://schemas.microsoft.com/office/word/2010/wordprocessingGroup" xmlns:wpi="http://schemas.microsoft.com/office/word/2010/wordprocessingInk" xmlns:wne="http://schemas.microsoft.com/office/word/2006/wordml" xmlns:wps="http://schemas.microsoft.com/office/word/2010/wordprocessingShape" mc:Ignorable="w14 wp14">
+  <w:docDefaults>
+    <w:rPrDefault>
+      <w:rPr>
+        <w:rFonts w:asciiTheme="minorHAnsi" w:eastAsiaTheme="minorEastAsia" w:hAnsiTheme="minorHAnsi" w:cstheme="minorBidi"/>
+        <w:sz w:val="22"/>
+        <w:szCs w:val="22"/>
+        <w:lang w:val="en-US" w:eastAsia="en-US" w:bidi="ar-SA"/>
+      </w:rPr>
+    </w:rPrDefault>
+    <w:pPrDefault>
+      <w:pPr>
+        <w:spacing w:after="200" w:line="276" w:lineRule="auto"/>
+      </w:pPr>
+    </w:pPrDefault>
+  </w:docDefaults>
+  <w:latentStyles w:defLockedState="0" w:defUIPriority="99" w:defSemiHidden="1" w:defUnhideWhenUsed="1" w:defQFormat="0" w:count="267">
+    <w:lsdException w:name="Normal" w:semiHidden="0" w:uiPriority="0" w:unhideWhenUsed="0" w:qFormat="1"/>
+    <w:lsdException w:name="heading 1" w:semiHidden="0" w:uiPriority="9" w:unhideWhenUsed="0" w:qFormat="1"/>
+    <w:lsdException w:name="heading 2" w:uiPriority="9" w:qFormat="1"/>
+    <w:lsdException w:name="heading 3" w:uiPriority="9" w:qFormat="1"/>
+    <w:lsdException w:name="heading 4" w:uiPriority="9" w:qFormat="1"/>
+    <w:lsdException w:name="heading 5" w:uiPriority="9" w:qFormat="1"/>
+    <w:lsdException w:name="heading 6" w:uiPriority="9" w:qFormat="1"/>
+    <w:lsdException w:name="heading 7" w:uiPriority="9" w:qFormat="1"/>
+    <w:lsdException w:name="heading 8" w:uiPriority="9" w:qFormat="1"/>
+    <w:lsdException w:name="heading 9" w:uiPriority="9" w:qFormat="1"/>
+    <w:lsdException w:name="toc 1" w:uiPriority="39"/>
+    <w:lsdException w:name="toc 2" w:uiPriority="39"/>
+    <w:lsdException w:name="toc 3" w:uiPriority="39"/>
+    <w:lsdException w:name="toc 4" w:uiPriority="39"/>
+    <w:lsdException w:name="toc 5" w:uiPriority="39"/>
+    <w:lsdException w:name="toc 6" w:uiPriority="39"/>
+    <w:lsdException w:name="toc 7" w:uiPriority="39"/>
+    <w:lsdException w:name="toc 8" w:uiPriority="39"/>
+    <w:lsdException w:name="toc 9" w:uiPriority="39"/>
+    <w:lsdException w:name="caption" w:uiPriority="35" w:qFormat="1"/>
+    <w:lsdException w:name="Title" w:semiHidden="0" w:uiPriority="10" w:unhideWhenUsed="0" w:qFormat="1"/>
+    <w:lsdException w:name="Default Paragraph Font" w:uiPriority="1"/>
+    <w:lsdException w:name="Subtitle" w:semiHidden="0" w:uiPriority="11" w:unhideWhenUsed="0" w:qFormat="1"/>
+    <w:lsdException w:name="Strong" w:semiHidden="0" w:uiPriority="22" w:unhideWhenUsed="0" w:qFormat="1"/>
+    <w:lsdException w:name="Emphasis" w:semiHidden="0" w:uiPriority="20" w:unhideWhenUsed="0" w:qFormat="1"/>
+    <w:lsdException w:name="Table Grid" w:semiHidden="0" w:uiPriority="59" w:unhideWhenUsed="0"/>
+    <w:lsdException w:name="Placeholder Text" w:unhideWhenUsed="0"/>
+    <w:lsdException w:name="No Spacing" w:semiHidden="0" w:uiPriority="1" w:unhideWhenUsed="0" w:qFormat="1"/>
+    <w:lsdException w:name="Light Shading" w:semiHidden="0" w:uiPriority="60" w:unhideWhenUsed="0"/>
+    <w:lsdException w:name="Light List" w:semiHidden="0" w:uiPriority="61" w:unhideWhenUsed="0"/>
+    <w:lsdException w:name="Light Grid" w:semiHidden="0" w:uiPriority="62" w:unhideWhenUsed="0"/>
+    <w:lsdException w:name="Medium Shading 1" w:semiHidden="0" w:uiPriority="63" w:unhideWhenUsed="0"/>
+    <w:lsdException w:name="Medium Shading 2" w:semiHidden="0" w:uiPriority="64" w:unhideWhenUsed="0"/>
+    <w:lsdException w:name="Medium List 1" w:semiHidden="0" w:uiPriority="65" w:unhideWhenUsed="0"/>
+    <w:lsdException w:name="Medium List 2" w:semiHidden="0" w:uiPriority="66" w:unhideWhenUsed="0"/>
+    <w:lsdException w:name="Medium Grid 1" w:semiHidden="0" w:uiPriority="67" w:unhideWhenUsed="0"/>
+    <w:lsdException w:name="Medium Grid 2" w:semiHidden="0" w:uiPriority="68" w:unhideWhenUsed="0"/>
+    <w:lsdException w:name="Medium Grid 3" w:semiHidden="0" w:uiPriority="69" w:unhideWhenUsed="0"/>
+    <w:lsdException w:name="Dark List" w:semiHidden="0" w:uiPriority="70" w:unhideWhenUsed="0"/>
+    <w:lsdException w:name="Colorful Shading" w:semiHidden="0" w:uiPriority="71" w:unhideWhenUsed="0"/>
+    <w:lsdException w:name="Colorful List" w:semiHidden="0" w:uiPriority="72" w:unhideWhenUsed="0"/>
+    <w:lsdException w:name="Colorful Grid" w:semiHidden="0" w:uiPriority="73" w:unhideWhenUsed="0"/>
+    <w:lsdException w:name="Light Shading Accent 1" w:semiHidden="0" w:uiPriority="60" w:unhideWhenUsed="0"/>
+    <w:lsdException w:name="Light List Accent 1" w:semiHidden="0" w:uiPriority="61" w:unhideWhenUsed="0"/>
+    <w:lsdException w:name="Light Grid Accent 1" w:semiHidden="0" w:uiPriority="62" w:unhideWhenUsed="0"/>
+    <w:lsdException w:name="Medium Shading 1 Accent 1" w:semiHidden="0" w:uiPriority="63" w:unhideWhenUsed="0"/>
+    <w:lsdException w:name="Medium Shading 2 Accent 1" w:semiHidden="0" w:uiPriority="64" w:unhideWhenUsed="0"/>
+    <w:lsdException w:name="Medium List 1 Accent 1" w:semiHidden="0" w:uiPriority="65" w:unhideWhenUsed="0"/>
+    <w:lsdException w:name="Revision" w:unhideWhenUsed="0"/>
+    <w:lsdException w:name="List Paragraph" w:semiHidden="0" w:uiPriority="34" w:unhideWhenUsed="0" w:qFormat="1"/>
+    <w:lsdException w:name="Quote" w:semiHidden="0" w:uiPriority="29" w:unhideWhenUsed="0" w:qFormat="1"/>
+    <w:lsdException w:name="Intense Quote" w:semiHidden="0" w:uiPriority="30" w:unhideWhenUsed="0" w:qFormat="1"/>
+    <w:lsdException w:name="Medium List 2 Accent 1" w:semiHidden="0" w:uiPriority="66" w:unhideWhenUsed="0"/>
+    <w:lsdException w:name="Medium Grid 1 Accent 1" w:semiHidden="0" w:uiPriority="67" w:unhideWhenUsed="0"/>
+    <w:lsdException w:name="Medium Grid 2 Accent 1" w:semiHidden="0" w:uiPriority="68" w:unhideWhenUsed="0"/>
+    <w:lsdException w:name="Medium Grid 3 Accent 1" w:semiHidden="0" w:uiPriority="69" w:unhideWhenUsed="0"/>
+    <w:lsdException w:name="Dark List Accent 1" w:semiHidden="0" w:uiPriority="70" w:unhideWhenUsed="0"/>
+    <w:lsdException w:name="Colorful Shading Accent 1" w:semiHidden="0" w:uiPriority="71" w:unhideWhenUsed="0"/>
+    <w:lsdException w:name="Colorful List Accent 1" w:semiHidden="0" w:uiPriority="72" w:unhideWhenUsed="0"/>
+    <w:lsdException w:name="Colorful Grid Accent 1" w:semiHidden="0" w:uiPriority="73" w:unhideWhenUsed="0"/>
+    <w:lsdException w:name="Light Shading Accent 2" w:semiHidden="0" w:uiPriority="60" w:unhideWhenUsed="0"/>
+    <w:lsdException w:name="Light List Accent 2" w:semiHidden="0" w:uiPriority="61" w:unhideWhenUsed="0"/>
+    <w:lsdException w:name="Light Grid Accent 2" w:semiHidden="0" w:uiPriority="62" w:unhideWhenUsed="0"/>
+    <w:lsdException w:name="Medium Shading 1 Accent 2" w:semiHidden="0" w:uiPriority="63" w:unhideWhenUsed="0"/>
+    <w:lsdException w:name="Medium Shading 2 Accent 2" w:semiHidden="0" w:uiPriority="64" w:unhideWhenUsed="0"/>
+    <w:lsdException w:name="Medium List 1 Accent 2" w:semiHidden="0" w:uiPriority="65" w:unhideWhenUsed="0"/>
+    <w:lsdException w:name="Medium List 2 Accent 2" w:semiHidden="0" w:uiPriority="66" w:unhideWhenUsed="0"/>
+    <w:lsdException w:name="Medium Grid 1 Accent 2" w:semiHidden="0" w:uiPriority="67" w:unhideWhenUsed="0"/>
+    <w:lsdException w:name="Medium Grid 2 Accent 2" w:semiHidden="0" w:uiPriority="68" w:unhideWhenUsed="0"/>
+    <w:lsdException w:name="Medium Grid 3 Accent 2" w:semiHidden="0" w:uiPriority="69" w:unhideWhenUsed="0"/>
+    <w:lsdException w:name="Dark List Accent 2" w:semiHidden="0" w:uiPriority="70" w:unhideWhenUsed="0"/>
+    <w:lsdException w:name="Colorful Shading Accent 2" w:semiHidden="0" w:uiPriority="71" w:unhideWhenUsed="0"/>
+    <w:lsdException w:name="Colorful List Accent 2" w:semiHidden="0" w:uiPriority="72" w:unhideWhenUsed="0"/>
+    <w:lsdException w:name="Colorful Grid Accent 2" w:semiHidden="0" w:uiPriority="73" w:unhideWhenUsed="0"/>
+    <w:lsdException w:name="Light Shading Accent 3" w:semiHidden="0" w:uiPriority="60" w:unhideWhenUsed="0"/>
+    <w:lsdException w:name="Light List Accent 3" w:semiHidden="0" w:uiPriority="61" w:unhideWhenUsed="0"/>
+    <w:lsdException w:name="Light Grid Accent 3" w:semiHidden="0" w:uiPriority="62" w:unhideWhenUsed="0"/>
+    <w:lsdException w:name="Medium Shading 1 Accent 3" w:semiHidden="0" w:uiPriority="63" w:unhideWhenUsed="0"/>
+    <w:lsdException w:name="Medium Shading 2 Accent 3" w:semiHidden="0" w:uiPriority="64" w:unhideWhenUsed="0"/>
+    <w:lsdException w:name="Medium List 1 Accent 3" w:semiHidden="0" w:uiPriority="65" w:unhideWhenUsed="0"/>
+    <w:lsdException w:name="Medium List 2 Accent 3" w:semiHidden="0" w:uiPriority="66" w:unhideWhenUsed="0"/>
+    <w:lsdException w:name="Medium Grid 1 Accent 3" w:semiHidden="0" w:uiPriority="67" w:unhideWhenUsed="0"/>
+    <w:lsdException w:name="Medium Grid 2 Accent 3" w:semiHidden="0" w:uiPriority="68" w:unhideWhenUsed="0"/>
+    <w:lsdException w:name="Medium Grid 3 Accent 3" w:semiHidden="0" w:uiPriority="69" w:unhideWhenUsed="0"/>
+    <w:lsdException w:name="Dark List Accent 3" w:semiHidden="0" w:uiPriority="70" w:unhideWhenUsed="0"/>
+    <w:lsdException w:name="Colorful Shading Accent 3" w:semiHidden="0" w:uiPriority="71" w:unhideWhenUsed="0"/>
+    <w:lsdException w:name="Colorful List Accent 3" w:semiHidden="0" w:uiPriority="72" w:unhideWhenUsed="0"/>
+    <w:lsdException w:name="Colorful Grid Accent 3" w:semiHidden="0" w:uiPriority="73" w:unhideWhenUsed="0"/>
+    <w:lsdException w:name="Light Shading Accent 4" w:semiHidden="0" w:uiPriority="60" w:unhideWhenUsed="0"/>
+    <w:lsdException w:name="Light List Accent 4" w:semiHidden="0" w:uiPriority="61" w:unhideWhenUsed="0"/>
+    <w:lsdException w:name="Light Grid Accent 4" w:semiHidden="0" w:uiPriority="62" w:unhideWhenUsed="0"/>
+    <w:lsdException w:name="Medium Shading 1 Accent 4" w:semiHidden="0" w:uiPriority="63" w:unhideWhenUsed="0"/>
+    <w:lsdException w:name="Medium Shading 2 Accent 4" w:semiHidden="0" w:uiPriority="64" w:unhideWhenUsed="0"/>
+    <w:lsdException w:name="Medium List 1 Accent 4" w:semiHidden="0" w:uiPriority="65" w:unhideWhenUsed="0"/>
+    <w:lsdException w:name="Medium List 2 Accent 4" w:semiHidden="0" w:uiPriority="66" w:unhideWhenUsed="0"/>
+    <w:lsdException w:name="Medium Grid 1 Accent 4" w:semiHidden="0" w:uiPriority="67" w:unhideWhenUsed="0"/>
+    <w:lsdException w:name="Medium Grid 2 Accent 4" w:semiHidden="0" w:uiPriority="68" w:unhideWhenUsed="0"/>
+    <w:lsdException w:name="Medium Grid 3 Accent 4" w:semiHidden="0" w:uiPriority="69" w:unhideWhenUsed="0"/>
+    <w:lsdException w:name="Dark List Accent 4" w:semiHidden="0" w:uiPriority="70" w:unhideWhenUsed="0"/>
+    <w:lsdException w:name="Colorful Shading Accent 4" w:semiHidden="0" w:uiPriority="71" w:unhideWhenUsed="0"/>
+    <w:lsdException w:name="Colorful List Accent 4" w:semiHidden="0" w:uiPriority="72" w:unhideWhenUsed="0"/>
+    <w:lsdException w:name="Colorful Grid Accent 4" w:semiHidden="0" w:uiPriority="73" w:unhideWhenUsed="0"/>
+    <w:lsdException w:name="Light Shading Accent 5" w:semiHidden="0" w:uiPriority="60" w:unhideWhenUsed="0"/>
+    <w:lsdException w:name="Light List Accent 5" w:semiHidden="0" w:uiPriority="61" w:unhideWhenUsed="0"/>
+    <w:lsdException w:name="Light Grid Accent 5" w:semiHidden="0" w:uiPriority="62" w:unhideWhenUsed="0"/>
+    <w:lsdException w:name="Medium Shading 1 Accent 5" w:semiHidden="0" w:uiPriority="63" w:unhideWhenUsed="0"/>
+    <w:lsdException w:name="Medium Shading 2 Accent 5" w:semiHidden="0" w:uiPriority="64" w:unhideWhenUsed="0"/>
+    <w:lsdException w:name="Medium List 1 Accent 5" w:semiHidden="0" w:uiPriority="65" w:unhideWhenUsed="0"/>
+    <w:lsdException w:name="Medium List 2 Accent 5" w:semiHidden="0" w:uiPriority="66" w:unhideWhenUsed="0"/>
+    <w:lsdException w:name="Medium Grid 1 Accent 5" w:semiHidden="0" w:uiPriority="67" w:unhideWhenUsed="0"/>
+    <w:lsdException w:name="Medium Grid 2 Accent 5" w:semiHidden="0" w:uiPriority="68" w:unhideWhenUsed="0"/>
+    <w:lsdException w:name="Medium Grid 3 Accent 5" w:semiHidden="0" w:uiPriority="69" w:unhideWhenUsed="0"/>
+    <w:lsdException w:name="Dark List Accent 5" w:semiHidden="0" w:uiPriority="70" w:unhideWhenUsed="0"/>
+    <w:lsdException w:name="Colorful Shading Accent 5" w:semiHidden="0" w:uiPriority="71" w:unhideWhenUsed="0"/>
+    <w:lsdException w:name="Colorful List Accent 5" w:semiHidden="0" w:uiPriority="72" w:unhideWhenUsed="0"/>
+    <w:lsdException w:name="Colorful Grid Accent 5" w:semiHidden="0" w:uiPriority="73" w:unhideWhenUsed="0"/>
+    <w:lsdException w:name="Light Shading Accent 6" w:semiHidden="0" w:uiPriority="60" w:unhideWhenUsed="0"/>
+    <w:lsdException w:name="Light List Accent 6" w:semiHidden="0" w:uiPriority="61" w:unhideWhenUsed="0"/>
+    <w:lsdException w:name="Light Grid Accent 6" w:semiHidden="0" w:uiPriority="62" w:unhideWhenUsed="0"/>
+    <w:lsdException w:name="Medium Shading 1 Accent 6" w:semiHidden="0" w:uiPriority="63" w:unhideWhenUsed="0"/>
+    <w:lsdException w:name="Medium Shading 2 Accent 6" w:semiHidden="0" w:uiPriority="64" w:unhideWhenUsed="0"/>
+    <w:lsdException w:name="Medium List 1 Accent 6" w:semiHidden="0" w:uiPriority="65" w:unhideWhenUsed="0"/>
+    <w:lsdException w:name="Medium List 2 Accent 6" w:semiHidden="0" w:uiPriority="66" w:unhideWhenUsed="0"/>
+    <w:lsdException w:name="Medium Grid 1 Accent 6" w:semiHidden="0" w:uiPriority="67" w:unhideWhenUsed="0"/>
+    <w:lsdException w:name="Medium Grid 2 Accent 6" w:semiHidden="0" w:uiPriority="68" w:unhideWhenUsed="0"/>
+    <w:lsdException w:name="Medium Grid 3 Accent 6" w:semiHidden="0" w:uiPriority="69" w:unhideWhenUsed="0"/>
+    <w:lsdException w:name="Dark List Accent 6" w:semiHidden="0" w:uiPriority="70" w:unhideWhenUsed="0"/>
+    <w:lsdException w:name="Colorful Shading Accent 6" w:semiHidden="0" w:uiPriority="71" w:unhideWhenUsed="0"/>
+    <w:lsdException w:name="Colorful List Accent 6" w:semiHidden="0" w:uiPriority="72" w:unhideWhenUsed="0"/>
+    <w:lsdException w:name="Colorful Grid Accent 6" w:semiHidden="0" w:uiPriority="73" w:unhideWhenUsed="0"/>
+    <w:lsdException w:name="Subtle Emphasis" w:semiHidden="0" w:uiPriority="19" w:unhideWhenUsed="0" w:qFormat="1"/>
+    <w:lsdException w:name="Intense Emphasis" w:semiHidden="0" w:uiPriority="21" w:unhideWhenUsed="0" w:qFormat="1"/>
+    <w:lsdException w:name="Subtle Reference" w:semiHidden="0" w:uiPriority="31" w:unhideWhenUsed="0" w:qFormat="1"/>
+    <w:lsdException w:name="Intense Reference" w:semiHidden="0" w:uiPriority="32" w:unhideWhenUsed="0" w:qFormat="1"/>
+    <w:lsdException w:name="Book Title" w:semiHidden="0" w:uiPriority="33" w:unhideWhenUsed="0" w:qFormat="1"/>
+    <w:lsdException w:name="Bibliography" w:uiPriority="37"/>
+    <w:lsdException w:name="TOC Heading" w:uiPriority="39" w:qFormat="1"/>
+  </w:latentStyles>
+  <w:style w:type="paragraph" w:default="1" w:styleId="Normal">
+    <w:name w:val="Normal"/>
+    <w:qFormat/>
+  </w:style>
+  <w:style w:type="character" w:default="1" w:styleId="DefaultParagraphFont">
+    <w:name w:val="Default Paragraph Font"/>
+    <w:uiPriority w:val="1"/>
+    <w:semiHidden/>
+    <w:unhideWhenUsed/>
+  </w:style>
+  <w:style w:type="table" w:default="1" w:styleId="TableNormal">
+    <w:name w:val="Normal Table"/>
+    <w:uiPriority w:val="99"/>
+    <w:semiHidden/>
+    <w:unhideWhenUsed/>
+    <w:tblPr>
+      <w:tblInd w:w="0" w:type="dxa"/>
+      <w:tblCellMar>
+        <w:top w:w="0" w:type="dxa"/>
+        <w:left w:w="108" w:type="dxa"/>
+        <w:bottom w:w="0" w:type="dxa"/>
+        <w:right w:w="108" w:type="dxa"/>
+      </w:tblCellMar>
+    </w:tblPr>
+  </w:style>
+  <w:style w:type="numbering" w:default="1" w:styleId="NoList">
+    <w:name w:val="No List"/>
+    <w:uiPriority w:val="99"/>
+    <w:semiHidden/>
+    <w:unhideWhenUsed/>
+  </w:style>
+  <w:style w:type="character" w:styleId="PlaceholderText">
+    <w:name w:val="Placeholder Text"/>
+    <w:basedOn w:val="DefaultParagraphFont"/>
+    <w:uiPriority w:val="99"/>
+    <w:semiHidden/>
+    <w:rsid w:val="00873FA3"/>
+    <w:rPr>
+      <w:color w:val="808080"/>
+    </w:rPr>
+  </w:style>
+</w:styles>
+</file>
+
+<file path=word/glossary/webSettings.xml><?xml version="1.0" encoding="utf-8"?>
+<w:webSettings xmlns:mc="http://schemas.openxmlformats.org/markup-compatibility/2006" xmlns:r="http://schemas.openxmlformats.org/officeDocument/2006/relationships" xmlns:w="http://schemas.openxmlformats.org/wordprocessingml/2006/main" xmlns:w14="http://schemas.microsoft.com/office/word/2010/wordml" mc:Ignorable="w14">
+  <w:optimizeForBrowser/>
+  <w:allowPNG/>
+</w:webSettings>
 </file>
 
 <file path=word/theme/theme1.xml><?xml version="1.0" encoding="utf-8"?>
@@ -6502,7 +7736,7 @@
   <a:extraClrSchemeLst/>
   <a:extLst>
     <a:ext uri="{05A4C25C-085E-4340-85A3-A5531E510DB2}">
-      <thm15:themeFamily xmlns:thm15="http://schemas.microsoft.com/office/thememl/2012/main" xmlns="" name="Office Theme" id="{62F939B6-93AF-4DB8-9C6B-D6C7DFDC589F}" vid="{4A3C46E8-61CC-4603-A589-7422A47A8E4A}"/>
+      <thm15:themeFamily xmlns="" xmlns:thm15="http://schemas.microsoft.com/office/thememl/2012/main" name="Office Theme" id="{62F939B6-93AF-4DB8-9C6B-D6C7DFDC589F}" vid="{4A3C46E8-61CC-4603-A589-7422A47A8E4A}"/>
     </a:ext>
   </a:extLst>
 </a:theme>
@@ -6513,7 +7747,7 @@
 </file>
 
 <file path=customXml/itemProps1.xml><?xml version="1.0" encoding="utf-8"?>
-<ds:datastoreItem xmlns:ds="http://schemas.openxmlformats.org/officeDocument/2006/customXml" ds:itemID="{9632C569-6572-4374-82D1-7F573F8A2F2D}">
+<ds:datastoreItem xmlns:ds="http://schemas.openxmlformats.org/officeDocument/2006/customXml" ds:itemID="{B3F9D46F-BAF2-412E-9F22-BECBA07605E7}">
   <ds:schemaRefs>
     <ds:schemaRef ds:uri="http://schemas.openxmlformats.org/officeDocument/2006/bibliography"/>
   </ds:schemaRefs>

</xml_diff>